<commit_message>
SAVEPOINT: LB, UB + writeup
</commit_message>
<xml_diff>
--- a/publish/UW-net-general-writeup.docx
+++ b/publish/UW-net-general-writeup.docx
@@ -2815,7 +2815,160 @@
           <w:szCs w:val="24"/>
           <w:lang w:val="en-US" w:eastAsia="zh-CN" w:bidi="ar-SA"/>
         </w:rPr>
-        <w:t>In deriving an optimal spatial arrangement of nodes for this scenario, an intelligent strategy needs to be implemented to maximize the total volume enclosed, while eliminating or at least minimizing possible shadow zones in the coverage shell. Genetic algorithms provide an evolutionary approach towards solving such problems by aiming to improve the fitness of each successive generation. They do so by mixing and matching the best characteristics from the fittest individuals of the current generation, with an added mutation factor for introducing randomness to reduce the chances of convergence towards a local maximum.</w:t>
+        <w:t xml:space="preserve">In deriving an optimal spatial arrangement of nodes for this scenario, an intelligent strategy needs to be implemented to maximize the total volume enclosed, while eliminating or at least minimizing </w:t>
+      </w:r>
+      <w:r>
+        <w:rPr>
+          <w:rFonts w:ascii="Times New Roman" w:hAnsi="Times New Roman"/>
+          <w:sz w:val="24"/>
+          <w:szCs w:val="24"/>
+          <w:lang w:val="en-US" w:eastAsia="zh-CN" w:bidi="ar-SA"/>
+        </w:rPr>
+        <w:t>shadow zones</w:t>
+      </w:r>
+      <w:r>
+        <w:rPr>
+          <w:rFonts w:ascii="Times New Roman" w:hAnsi="Times New Roman"/>
+          <w:sz w:val="24"/>
+          <w:szCs w:val="24"/>
+          <w:lang w:val="en-US" w:eastAsia="zh-CN" w:bidi="ar-SA"/>
+        </w:rPr>
+        <w:t xml:space="preserve">. </w:t>
+      </w:r>
+      <w:r>
+        <w:rPr>
+          <w:rFonts w:ascii="Times New Roman" w:hAnsi="Times New Roman"/>
+          <w:sz w:val="24"/>
+          <w:szCs w:val="24"/>
+          <w:lang w:val="en-US" w:eastAsia="zh-CN" w:bidi="ar-SA"/>
+        </w:rPr>
+        <w:t xml:space="preserve">We choose a genetic algorithm-based approach to solving this problem. </w:t>
+      </w:r>
+      <w:r>
+        <w:rPr>
+          <w:rFonts w:ascii="Times New Roman" w:hAnsi="Times New Roman"/>
+          <w:sz w:val="24"/>
+          <w:szCs w:val="24"/>
+          <w:lang w:val="en-US" w:eastAsia="zh-CN" w:bidi="ar-SA"/>
+        </w:rPr>
+        <w:t xml:space="preserve">Genetic algorithms provide an evolutionary approach towards solving such problems by aiming to improve the fitness of each successive generation, </w:t>
+      </w:r>
+      <w:r>
+        <w:rPr>
+          <w:rFonts w:ascii="Times New Roman" w:hAnsi="Times New Roman"/>
+          <w:sz w:val="24"/>
+          <w:szCs w:val="24"/>
+          <w:lang w:val="en-US" w:eastAsia="zh-CN" w:bidi="ar-SA"/>
+        </w:rPr>
+        <w:t>mimicking the evolution of life in nature on a suitably simplistic scale</w:t>
+      </w:r>
+      <w:r>
+        <w:rPr>
+          <w:rFonts w:ascii="Times New Roman" w:hAnsi="Times New Roman"/>
+          <w:sz w:val="24"/>
+          <w:szCs w:val="24"/>
+          <w:lang w:val="en-US" w:eastAsia="zh-CN" w:bidi="ar-SA"/>
+        </w:rPr>
+        <w:t xml:space="preserve">. </w:t>
+      </w:r>
+      <w:r>
+        <w:rPr>
+          <w:rFonts w:ascii="Times New Roman" w:hAnsi="Times New Roman"/>
+          <w:sz w:val="24"/>
+          <w:szCs w:val="24"/>
+          <w:lang w:val="en-US" w:eastAsia="zh-CN" w:bidi="ar-SA"/>
+        </w:rPr>
+        <w:t xml:space="preserve">An initial population of individuals is required, and is often randomly seeded. A fitness function is defined, which assigns a score to every member of the current population based on </w:t>
+      </w:r>
+      <w:r>
+        <w:rPr>
+          <w:rFonts w:ascii="Times New Roman" w:hAnsi="Times New Roman"/>
+          <w:sz w:val="24"/>
+          <w:szCs w:val="24"/>
+          <w:lang w:val="en-US" w:eastAsia="zh-CN" w:bidi="ar-SA"/>
+        </w:rPr>
+        <w:t>the</w:t>
+      </w:r>
+      <w:r>
+        <w:rPr>
+          <w:rFonts w:ascii="Times New Roman" w:hAnsi="Times New Roman"/>
+          <w:sz w:val="24"/>
+          <w:szCs w:val="24"/>
+          <w:lang w:val="en-US" w:eastAsia="zh-CN" w:bidi="ar-SA"/>
+        </w:rPr>
+        <w:t xml:space="preserve"> </w:t>
+      </w:r>
+      <w:r>
+        <w:rPr>
+          <w:rFonts w:ascii="Times New Roman" w:hAnsi="Times New Roman"/>
+          <w:sz w:val="24"/>
+          <w:szCs w:val="24"/>
+          <w:lang w:val="en-US" w:eastAsia="zh-CN" w:bidi="ar-SA"/>
+        </w:rPr>
+        <w:t xml:space="preserve">evaluation of relevant </w:t>
+      </w:r>
+      <w:r>
+        <w:rPr>
+          <w:rFonts w:ascii="Times New Roman" w:hAnsi="Times New Roman"/>
+          <w:sz w:val="24"/>
+          <w:szCs w:val="24"/>
+          <w:lang w:val="en-US" w:eastAsia="zh-CN" w:bidi="ar-SA"/>
+        </w:rPr>
+        <w:t xml:space="preserve">characteristics. The fittest individuals from this pool are selected for breeding to create the next generation. Additional </w:t>
+      </w:r>
+      <w:r>
+        <w:rPr>
+          <w:rFonts w:ascii="Times New Roman" w:hAnsi="Times New Roman"/>
+          <w:sz w:val="24"/>
+          <w:szCs w:val="24"/>
+          <w:lang w:val="en-US" w:eastAsia="zh-CN" w:bidi="ar-SA"/>
+        </w:rPr>
+        <w:t xml:space="preserve">factors like mutation in chromosomes and crossovers </w:t>
+      </w:r>
+      <w:r>
+        <w:rPr>
+          <w:rFonts w:ascii="Times New Roman" w:hAnsi="Times New Roman"/>
+          <w:sz w:val="24"/>
+          <w:szCs w:val="24"/>
+          <w:lang w:val="en-US" w:eastAsia="zh-CN" w:bidi="ar-SA"/>
+        </w:rPr>
+        <w:t>among</w:t>
+      </w:r>
+      <w:r>
+        <w:rPr>
+          <w:rFonts w:ascii="Times New Roman" w:hAnsi="Times New Roman"/>
+          <w:sz w:val="24"/>
+          <w:szCs w:val="24"/>
+          <w:lang w:val="en-US" w:eastAsia="zh-CN" w:bidi="ar-SA"/>
+        </w:rPr>
+        <w:t xml:space="preserve"> subpopulations may also be </w:t>
+      </w:r>
+      <w:r>
+        <w:rPr>
+          <w:rFonts w:ascii="Times New Roman" w:hAnsi="Times New Roman"/>
+          <w:sz w:val="24"/>
+          <w:szCs w:val="24"/>
+          <w:lang w:val="en-US" w:eastAsia="zh-CN" w:bidi="ar-SA"/>
+        </w:rPr>
+        <w:t>specified</w:t>
+      </w:r>
+      <w:r>
+        <w:rPr>
+          <w:rFonts w:ascii="Times New Roman" w:hAnsi="Times New Roman"/>
+          <w:sz w:val="24"/>
+          <w:szCs w:val="24"/>
+          <w:lang w:val="en-US" w:eastAsia="zh-CN" w:bidi="ar-SA"/>
+        </w:rPr>
+        <w:t xml:space="preserve"> to reduce the chances of the solution converging towards a local maximum. Since shadow zones in such a scenario are essentially holes in the coverage shell, penalties are required to discourage such arrangements from participating in the evolution of the genome. In every successive generation, the score of the best-fit individual is expected to improve due to selective breeding. </w:t>
+      </w:r>
+      <w:r>
+        <w:rPr>
+          <w:rFonts w:ascii="Times New Roman" w:hAnsi="Times New Roman"/>
+          <w:sz w:val="24"/>
+          <w:szCs w:val="24"/>
+          <w:lang w:val="en-US" w:eastAsia="zh-CN" w:bidi="ar-SA"/>
+        </w:rPr>
+        <w:t>As the score stagnates with respect to average change in fitness, generation, or time, the algorithm terminates with the optimal solution as its output.</w:t>
       </w:r>
     </w:p>
     <w:p>
@@ -2837,29 +2990,151 @@
           <w:szCs w:val="24"/>
           <w:lang w:val="en-US" w:eastAsia="zh-CN" w:bidi="ar-SA"/>
         </w:rPr>
-        <w:t>In our deployment strategy, we model a given set of sensor nodes as point sources with specified characteristics, and allow them to spread the spatial arrangement using a genetic algorithm. As the genetic algorithm requires an initial population, we randomly scatter the nodes in three dimensions such that every node is initially within range of every other node. In a real life situation, given the upper and lower depth bounds, the goal would be to secure the maximum horizontal chunk in the slab of the water body. With each successive generation, the node arrangement is allowed to expand laterally in the desired aspect ratio to maximize the volume of the ovoid polyhedron formed with the nodes as its vertices. The volume thus enclosed serves as the score of the current individual.</w:t>
-      </w:r>
-    </w:p>
-    <w:p>
-      <w:pPr>
-        <w:pStyle w:val="Normal"/>
-        <w:spacing w:before="0" w:after="170"/>
-        <w:jc w:val="both"/>
-        <w:rPr>
-          <w:rFonts w:ascii="Times New Roman" w:hAnsi="Times New Roman"/>
-          <w:sz w:val="24"/>
-          <w:szCs w:val="24"/>
-          <w:lang w:val="en-US" w:eastAsia="zh-CN" w:bidi="ar-SA"/>
-        </w:rPr>
-      </w:pPr>
-      <w:r>
-        <w:rPr>
-          <w:rFonts w:ascii="Times New Roman" w:hAnsi="Times New Roman"/>
-          <w:sz w:val="24"/>
-          <w:szCs w:val="24"/>
-          <w:lang w:val="en-US" w:eastAsia="zh-CN" w:bidi="ar-SA"/>
-        </w:rPr>
-        <w:t>For every individual, a convex hull is stretched over the point cloud formed by the nodes in three dimensional space to form a polyhedron. The volume of this polyhedron not only serves as the initial score for the individual prior to constraint checking, but its visualization can also be used to highlight nodes surplus to requirements in achieving the given objective. Such nodes lie inside the polyhedron, and at best contribute to face coverage and the number of alternate communication routes. In the case of the ultimate best-fit individual, a cost-benefit analysis of the solution might serve to decide the involvement of these nodes in the actual deployment.</w:t>
+        <w:t xml:space="preserve">In our deployment strategy, we model a given set of sensor nodes as point sources with specified characteristics, and allow them to spread the spatial arrangement using a genetic algorithm. </w:t>
+      </w:r>
+      <w:r>
+        <w:rPr>
+          <w:rFonts w:ascii="Times New Roman" w:hAnsi="Times New Roman"/>
+          <w:sz w:val="24"/>
+          <w:szCs w:val="24"/>
+          <w:lang w:val="en-US" w:eastAsia="zh-CN" w:bidi="ar-SA"/>
+        </w:rPr>
+        <w:t>W</w:t>
+      </w:r>
+      <w:r>
+        <w:rPr>
+          <w:rFonts w:ascii="Times New Roman" w:hAnsi="Times New Roman"/>
+          <w:sz w:val="24"/>
+          <w:szCs w:val="24"/>
+          <w:lang w:val="en-US" w:eastAsia="zh-CN" w:bidi="ar-SA"/>
+        </w:rPr>
+        <w:t xml:space="preserve">e </w:t>
+      </w:r>
+      <w:r>
+        <w:rPr>
+          <w:rFonts w:ascii="Times New Roman" w:hAnsi="Times New Roman"/>
+          <w:sz w:val="24"/>
+          <w:szCs w:val="24"/>
+          <w:lang w:val="en-US" w:eastAsia="zh-CN" w:bidi="ar-SA"/>
+        </w:rPr>
+        <w:t xml:space="preserve">create the initial population by randomly </w:t>
+      </w:r>
+      <w:r>
+        <w:rPr>
+          <w:rFonts w:ascii="Times New Roman" w:hAnsi="Times New Roman"/>
+          <w:sz w:val="24"/>
+          <w:szCs w:val="24"/>
+          <w:lang w:val="en-US" w:eastAsia="zh-CN" w:bidi="ar-SA"/>
+        </w:rPr>
+        <w:t>scatter</w:t>
+      </w:r>
+      <w:r>
+        <w:rPr>
+          <w:rFonts w:ascii="Times New Roman" w:hAnsi="Times New Roman"/>
+          <w:sz w:val="24"/>
+          <w:szCs w:val="24"/>
+          <w:lang w:val="en-US" w:eastAsia="zh-CN" w:bidi="ar-SA"/>
+        </w:rPr>
+        <w:t>ing</w:t>
+      </w:r>
+      <w:r>
+        <w:rPr>
+          <w:rFonts w:ascii="Times New Roman" w:hAnsi="Times New Roman"/>
+          <w:sz w:val="24"/>
+          <w:szCs w:val="24"/>
+          <w:lang w:val="en-US" w:eastAsia="zh-CN" w:bidi="ar-SA"/>
+        </w:rPr>
+        <w:t xml:space="preserve"> the nodes in three dimensions such that every node is initially within range of every other node. In a real life situation, given the upper and lower depth bounds, the goal would be to secure the </w:t>
+      </w:r>
+      <w:r>
+        <w:rPr>
+          <w:rFonts w:ascii="Times New Roman" w:hAnsi="Times New Roman"/>
+          <w:sz w:val="24"/>
+          <w:szCs w:val="24"/>
+          <w:lang w:val="en-US" w:eastAsia="zh-CN" w:bidi="ar-SA"/>
+        </w:rPr>
+        <w:t>disk-like</w:t>
+      </w:r>
+      <w:r>
+        <w:rPr>
+          <w:rFonts w:ascii="Times New Roman" w:hAnsi="Times New Roman"/>
+          <w:sz w:val="24"/>
+          <w:szCs w:val="24"/>
+          <w:lang w:val="en-US" w:eastAsia="zh-CN" w:bidi="ar-SA"/>
+        </w:rPr>
+        <w:t xml:space="preserve"> chunk in the slab of the water body. With each successive generation, the node arrangement is allowed to expand in the desired aspect ratio. For every individual, a convex hull is stretched over the point cloud formed by the nodes in three dimensional space to form a polyhedron. The volume of this polyhedron not only serves as the initial score for the individual prior to constraint checking, but its visualization can also be used to </w:t>
+      </w:r>
+      <w:r>
+        <w:rPr>
+          <w:rFonts w:ascii="Times New Roman" w:hAnsi="Times New Roman"/>
+          <w:sz w:val="24"/>
+          <w:szCs w:val="24"/>
+          <w:lang w:val="en-US" w:eastAsia="zh-CN" w:bidi="ar-SA"/>
+        </w:rPr>
+        <w:t>identify shadow zones as well as</w:t>
+      </w:r>
+      <w:r>
+        <w:rPr>
+          <w:rFonts w:ascii="Times New Roman" w:hAnsi="Times New Roman"/>
+          <w:sz w:val="24"/>
+          <w:szCs w:val="24"/>
+          <w:lang w:val="en-US" w:eastAsia="zh-CN" w:bidi="ar-SA"/>
+        </w:rPr>
+        <w:t xml:space="preserve"> highlight nodes surplus to requirements in achieving the given objective. </w:t>
+      </w:r>
+      <w:r>
+        <w:rPr>
+          <w:rFonts w:ascii="Times New Roman" w:hAnsi="Times New Roman"/>
+          <w:sz w:val="24"/>
+          <w:szCs w:val="24"/>
+          <w:lang w:val="en-US" w:eastAsia="zh-CN" w:bidi="ar-SA"/>
+        </w:rPr>
+        <w:t>Shadow zones can be born of holes in the facets of the polyhedron, or gaps in the edge coverage, which are a lot worse. To eliminate these gaps, every edge of every facet of the polyhedron is tested for overlap-accounted total edge coverage. As soon as the first violation of this constraint is found, the individual is rejected outright with a score of zero.</w:t>
+      </w:r>
+      <w:r>
+        <w:rPr>
+          <w:rFonts w:ascii="Times New Roman" w:hAnsi="Times New Roman"/>
+          <w:sz w:val="24"/>
+          <w:szCs w:val="24"/>
+          <w:lang w:val="en-US" w:eastAsia="zh-CN" w:bidi="ar-SA"/>
+        </w:rPr>
+        <w:t xml:space="preserve"> </w:t>
+      </w:r>
+      <w:r>
+        <w:rPr>
+          <w:rFonts w:ascii="Times New Roman" w:hAnsi="Times New Roman"/>
+          <w:sz w:val="24"/>
+          <w:szCs w:val="24"/>
+          <w:lang w:val="en-US" w:eastAsia="zh-CN" w:bidi="ar-SA"/>
+        </w:rPr>
+        <w:t>Surplus</w:t>
+      </w:r>
+      <w:r>
+        <w:rPr>
+          <w:rFonts w:ascii="Times New Roman" w:hAnsi="Times New Roman"/>
+          <w:sz w:val="24"/>
+          <w:szCs w:val="24"/>
+          <w:lang w:val="en-US" w:eastAsia="zh-CN" w:bidi="ar-SA"/>
+        </w:rPr>
+        <w:t xml:space="preserve"> nodes lie inside the polyhedron, and at best </w:t>
+      </w:r>
+      <w:r>
+        <w:rPr>
+          <w:rFonts w:ascii="Times New Roman" w:hAnsi="Times New Roman"/>
+          <w:sz w:val="24"/>
+          <w:szCs w:val="24"/>
+          <w:lang w:val="en-US" w:eastAsia="zh-CN" w:bidi="ar-SA"/>
+        </w:rPr>
+        <w:t xml:space="preserve">might possibly </w:t>
+      </w:r>
+      <w:r>
+        <w:rPr>
+          <w:rFonts w:ascii="Times New Roman" w:hAnsi="Times New Roman"/>
+          <w:sz w:val="24"/>
+          <w:szCs w:val="24"/>
+          <w:lang w:val="en-US" w:eastAsia="zh-CN" w:bidi="ar-SA"/>
+        </w:rPr>
+        <w:t>contribute to face coverage and alternate communication routes. In the case of the ultimate best-fit individual, a cost-benefit analysis of the solution might serve to decide the involvement of these nodes in the actual deployment.</w:t>
       </w:r>
     </w:p>
     <w:p>
@@ -3415,28 +3690,6 @@
           <w:lang w:val="en-US" w:eastAsia="zh-CN"/>
         </w:rPr>
         <w:t>, the echo-based detection range for each node approaches its maximum value in the direction of the other.</w:t>
-      </w:r>
-    </w:p>
-    <w:p>
-      <w:pPr>
-        <w:pStyle w:val="Normal"/>
-        <w:spacing w:before="0" w:after="170"/>
-        <w:jc w:val="both"/>
-        <w:rPr>
-          <w:rFonts w:ascii="Times New Roman" w:hAnsi="Times New Roman"/>
-          <w:sz w:val="24"/>
-          <w:szCs w:val="24"/>
-          <w:lang w:val="en-US" w:eastAsia="zh-CN" w:bidi="ar-SA"/>
-        </w:rPr>
-      </w:pPr>
-      <w:r>
-        <w:rPr>
-          <w:rFonts w:ascii="Times New Roman" w:hAnsi="Times New Roman"/>
-          <w:sz w:val="24"/>
-          <w:szCs w:val="24"/>
-          <w:lang w:val="en-US" w:eastAsia="zh-CN" w:bidi="ar-SA"/>
-        </w:rPr>
-        <w:t>Since shadow zones in such a scenario are essentially holes in the coverage shell, penalties are required to discourage such arrangements from participating in the evolution of the genome. Shadow zones can be born of holes in the facets of the polyhedron, or gaps in the edge coverage, which are a lot worse. To eliminate these gaps, every edge of every facet of the polyhedron is tested for overlap-accounted total edge coverage. As soon as the first violation of this constraint is found, the individual is rejected outright with a score of zero.</w:t>
       </w:r>
     </w:p>
     <w:sectPr>

</xml_diff>

<commit_message>
Improved penalty calculation performance, miscellaneous tweaks
</commit_message>
<xml_diff>
--- a/publish/UW-net-general-writeup.docx
+++ b/publish/UW-net-general-writeup.docx
@@ -302,16 +302,10 @@
         <w:pStyle w:val="Normal"/>
         <w:spacing w:before="0" w:after="170"/>
         <w:jc w:val="center"/>
-        <w:rPr>
-          <w:sz w:val="24"/>
-          <w:szCs w:val="24"/>
-        </w:rPr>
-      </w:pPr>
-      <w:r>
-        <w:rPr>
-          <w:sz w:val="24"/>
-          <w:szCs w:val="24"/>
-        </w:rPr>
+        <w:rPr/>
+      </w:pPr>
+      <w:r>
+        <w:rPr/>
       </w:r>
       <m:oMath xmlns:m="http://schemas.openxmlformats.org/officeDocument/2006/math">
         <m:eqArr>
@@ -2815,79 +2809,88 @@
           <w:szCs w:val="24"/>
           <w:lang w:val="en-US" w:eastAsia="zh-CN" w:bidi="ar-SA"/>
         </w:rPr>
-        <w:t xml:space="preserve">In deriving an optimal spatial arrangement of nodes for this scenario, an intelligent strategy needs to be implemented to maximize the total volume enclosed, while eliminating or at least minimizing </w:t>
-      </w:r>
-      <w:r>
-        <w:rPr>
-          <w:rFonts w:ascii="Times New Roman" w:hAnsi="Times New Roman"/>
-          <w:sz w:val="24"/>
-          <w:szCs w:val="24"/>
-          <w:lang w:val="en-US" w:eastAsia="zh-CN" w:bidi="ar-SA"/>
-        </w:rPr>
-        <w:t>shadow zones</w:t>
-      </w:r>
-      <w:r>
-        <w:rPr>
-          <w:rFonts w:ascii="Times New Roman" w:hAnsi="Times New Roman"/>
-          <w:sz w:val="24"/>
-          <w:szCs w:val="24"/>
-          <w:lang w:val="en-US" w:eastAsia="zh-CN" w:bidi="ar-SA"/>
-        </w:rPr>
-        <w:t xml:space="preserve">. </w:t>
-      </w:r>
-      <w:r>
-        <w:rPr>
-          <w:rFonts w:ascii="Times New Roman" w:hAnsi="Times New Roman"/>
-          <w:sz w:val="24"/>
-          <w:szCs w:val="24"/>
-          <w:lang w:val="en-US" w:eastAsia="zh-CN" w:bidi="ar-SA"/>
-        </w:rPr>
-        <w:t xml:space="preserve">We choose a genetic algorithm-based approach to solving this problem. </w:t>
-      </w:r>
-      <w:r>
-        <w:rPr>
-          <w:rFonts w:ascii="Times New Roman" w:hAnsi="Times New Roman"/>
-          <w:sz w:val="24"/>
-          <w:szCs w:val="24"/>
-          <w:lang w:val="en-US" w:eastAsia="zh-CN" w:bidi="ar-SA"/>
-        </w:rPr>
-        <w:t xml:space="preserve">Genetic algorithms provide an evolutionary approach towards solving such problems by aiming to improve the fitness of each successive generation, </w:t>
-      </w:r>
-      <w:r>
-        <w:rPr>
-          <w:rFonts w:ascii="Times New Roman" w:hAnsi="Times New Roman"/>
-          <w:sz w:val="24"/>
-          <w:szCs w:val="24"/>
-          <w:lang w:val="en-US" w:eastAsia="zh-CN" w:bidi="ar-SA"/>
-        </w:rPr>
-        <w:t>mimicking the evolution of life in nature on a suitably simplistic scale</w:t>
-      </w:r>
-      <w:r>
-        <w:rPr>
-          <w:rFonts w:ascii="Times New Roman" w:hAnsi="Times New Roman"/>
-          <w:sz w:val="24"/>
-          <w:szCs w:val="24"/>
-          <w:lang w:val="en-US" w:eastAsia="zh-CN" w:bidi="ar-SA"/>
-        </w:rPr>
-        <w:t xml:space="preserve">. </w:t>
-      </w:r>
-      <w:r>
-        <w:rPr>
-          <w:rFonts w:ascii="Times New Roman" w:hAnsi="Times New Roman"/>
-          <w:sz w:val="24"/>
-          <w:szCs w:val="24"/>
-          <w:lang w:val="en-US" w:eastAsia="zh-CN" w:bidi="ar-SA"/>
-        </w:rPr>
-        <w:t xml:space="preserve">An initial population of individuals is required, and is often randomly seeded. A fitness function is defined, which assigns a score to every member of the current population based on </w:t>
-      </w:r>
-      <w:r>
-        <w:rPr>
-          <w:rFonts w:ascii="Times New Roman" w:hAnsi="Times New Roman"/>
-          <w:sz w:val="24"/>
-          <w:szCs w:val="24"/>
-          <w:lang w:val="en-US" w:eastAsia="zh-CN" w:bidi="ar-SA"/>
-        </w:rPr>
-        <w:t>the</w:t>
+        <w:t xml:space="preserve">In deriving an optimal spatial arrangement of nodes for this scenario, an intelligent strategy needs to be implemented to maximize the total volume enclosed, while eliminating or at least minimizing shadow zones. We choose a genetic algorithm-based approach to solving this problem. Genetic algorithms provide an evolutionary approach towards solving such problems by aiming to improve the fitness of each successive generation, mimicking the </w:t>
+      </w:r>
+      <w:r>
+        <w:rPr>
+          <w:rFonts w:ascii="Times New Roman" w:hAnsi="Times New Roman"/>
+          <w:sz w:val="24"/>
+          <w:szCs w:val="24"/>
+          <w:lang w:val="en-US" w:eastAsia="zh-CN" w:bidi="ar-SA"/>
+        </w:rPr>
+        <w:t>natural selection</w:t>
+      </w:r>
+      <w:r>
+        <w:rPr>
+          <w:rFonts w:ascii="Times New Roman" w:hAnsi="Times New Roman"/>
+          <w:sz w:val="24"/>
+          <w:szCs w:val="24"/>
+          <w:lang w:val="en-US" w:eastAsia="zh-CN" w:bidi="ar-SA"/>
+        </w:rPr>
+        <w:t xml:space="preserve"> on a suitably simplistic scale. An initial population of individuals is required, and is often randomly seeded. A fitness function is defined, which assigns a score to every member of the current population based on the evaluation of relevant characteristics. The fittest individuals from this pool are selected </w:t>
+      </w:r>
+      <w:r>
+        <w:rPr>
+          <w:rFonts w:ascii="Times New Roman" w:hAnsi="Times New Roman"/>
+          <w:sz w:val="24"/>
+          <w:szCs w:val="24"/>
+          <w:lang w:val="en-US" w:eastAsia="zh-CN" w:bidi="ar-SA"/>
+        </w:rPr>
+        <w:t>for</w:t>
+      </w:r>
+      <w:r>
+        <w:rPr>
+          <w:rFonts w:ascii="Times New Roman" w:hAnsi="Times New Roman"/>
+          <w:sz w:val="24"/>
+          <w:szCs w:val="24"/>
+          <w:lang w:val="en-US" w:eastAsia="zh-CN" w:bidi="ar-SA"/>
+        </w:rPr>
+        <w:t xml:space="preserve"> creat</w:t>
+      </w:r>
+      <w:r>
+        <w:rPr>
+          <w:rFonts w:ascii="Times New Roman" w:hAnsi="Times New Roman"/>
+          <w:sz w:val="24"/>
+          <w:szCs w:val="24"/>
+          <w:lang w:val="en-US" w:eastAsia="zh-CN" w:bidi="ar-SA"/>
+        </w:rPr>
+        <w:t>ing</w:t>
+      </w:r>
+      <w:r>
+        <w:rPr>
+          <w:rFonts w:ascii="Times New Roman" w:hAnsi="Times New Roman"/>
+          <w:sz w:val="24"/>
+          <w:szCs w:val="24"/>
+          <w:lang w:val="en-US" w:eastAsia="zh-CN" w:bidi="ar-SA"/>
+        </w:rPr>
+        <w:t xml:space="preserve"> the next generation. Additional factors like </w:t>
+      </w:r>
+      <w:r>
+        <w:rPr>
+          <w:rFonts w:ascii="Times New Roman" w:hAnsi="Times New Roman"/>
+          <w:sz w:val="24"/>
+          <w:szCs w:val="24"/>
+          <w:lang w:val="en-US" w:eastAsia="zh-CN" w:bidi="ar-SA"/>
+        </w:rPr>
+        <w:t>random</w:t>
+      </w:r>
+      <w:r>
+        <w:rPr>
+          <w:rFonts w:ascii="Times New Roman" w:hAnsi="Times New Roman"/>
+          <w:sz w:val="24"/>
+          <w:szCs w:val="24"/>
+          <w:lang w:val="en-US" w:eastAsia="zh-CN" w:bidi="ar-SA"/>
+        </w:rPr>
+        <w:t xml:space="preserve"> mutation in </w:t>
+      </w:r>
+      <w:r>
+        <w:rPr>
+          <w:rFonts w:ascii="Times New Roman" w:hAnsi="Times New Roman"/>
+          <w:sz w:val="24"/>
+          <w:szCs w:val="24"/>
+          <w:lang w:val="en-US" w:eastAsia="zh-CN" w:bidi="ar-SA"/>
+        </w:rPr>
+        <w:t>genomes</w:t>
       </w:r>
       <w:r>
         <w:rPr>
@@ -2905,61 +2908,16 @@
           <w:szCs w:val="24"/>
           <w:lang w:val="en-US" w:eastAsia="zh-CN" w:bidi="ar-SA"/>
         </w:rPr>
-        <w:t xml:space="preserve">evaluation of relevant </w:t>
-      </w:r>
-      <w:r>
-        <w:rPr>
-          <w:rFonts w:ascii="Times New Roman" w:hAnsi="Times New Roman"/>
-          <w:sz w:val="24"/>
-          <w:szCs w:val="24"/>
-          <w:lang w:val="en-US" w:eastAsia="zh-CN" w:bidi="ar-SA"/>
-        </w:rPr>
-        <w:t xml:space="preserve">characteristics. The fittest individuals from this pool are selected for breeding to create the next generation. Additional </w:t>
-      </w:r>
-      <w:r>
-        <w:rPr>
-          <w:rFonts w:ascii="Times New Roman" w:hAnsi="Times New Roman"/>
-          <w:sz w:val="24"/>
-          <w:szCs w:val="24"/>
-          <w:lang w:val="en-US" w:eastAsia="zh-CN" w:bidi="ar-SA"/>
-        </w:rPr>
-        <w:t xml:space="preserve">factors like mutation in chromosomes and crossovers </w:t>
-      </w:r>
-      <w:r>
-        <w:rPr>
-          <w:rFonts w:ascii="Times New Roman" w:hAnsi="Times New Roman"/>
-          <w:sz w:val="24"/>
-          <w:szCs w:val="24"/>
-          <w:lang w:val="en-US" w:eastAsia="zh-CN" w:bidi="ar-SA"/>
-        </w:rPr>
-        <w:t>among</w:t>
-      </w:r>
-      <w:r>
-        <w:rPr>
-          <w:rFonts w:ascii="Times New Roman" w:hAnsi="Times New Roman"/>
-          <w:sz w:val="24"/>
-          <w:szCs w:val="24"/>
-          <w:lang w:val="en-US" w:eastAsia="zh-CN" w:bidi="ar-SA"/>
-        </w:rPr>
-        <w:t xml:space="preserve"> subpopulations may also be </w:t>
-      </w:r>
-      <w:r>
-        <w:rPr>
-          <w:rFonts w:ascii="Times New Roman" w:hAnsi="Times New Roman"/>
-          <w:sz w:val="24"/>
-          <w:szCs w:val="24"/>
-          <w:lang w:val="en-US" w:eastAsia="zh-CN" w:bidi="ar-SA"/>
-        </w:rPr>
-        <w:t>specified</w:t>
-      </w:r>
-      <w:r>
-        <w:rPr>
-          <w:rFonts w:ascii="Times New Roman" w:hAnsi="Times New Roman"/>
-          <w:sz w:val="24"/>
-          <w:szCs w:val="24"/>
-          <w:lang w:val="en-US" w:eastAsia="zh-CN" w:bidi="ar-SA"/>
-        </w:rPr>
-        <w:t xml:space="preserve"> to reduce the chances of the solution converging towards a local maximum. Since shadow zones in such a scenario are essentially holes in the coverage shell, penalties are required to discourage such arrangements from participating in the evolution of the genome. In every successive generation, the score of the best-fit individual is expected to improve due to selective breeding. </w:t>
+        <w:t>are</w:t>
+      </w:r>
+      <w:r>
+        <w:rPr>
+          <w:rFonts w:ascii="Times New Roman" w:hAnsi="Times New Roman"/>
+          <w:sz w:val="24"/>
+          <w:szCs w:val="24"/>
+          <w:lang w:val="en-US" w:eastAsia="zh-CN" w:bidi="ar-SA"/>
+        </w:rPr>
+        <w:t xml:space="preserve"> also specified to reduce the chances of the solution converging towards a local maximum. Since shadow zones in such a scenario are essentially holes in the coverage shell, penalties are required to discourage such arrangements from participating in the evolution of the genome. In every successive generation, the score of the best-fit individual is expected to improve due to selective breeding. </w:t>
       </w:r>
       <w:r>
         <w:rPr>
@@ -2990,106 +2948,151 @@
           <w:szCs w:val="24"/>
           <w:lang w:val="en-US" w:eastAsia="zh-CN" w:bidi="ar-SA"/>
         </w:rPr>
-        <w:t xml:space="preserve">In our deployment strategy, we model a given set of sensor nodes as point sources with specified characteristics, and allow them to spread the spatial arrangement using a genetic algorithm. </w:t>
-      </w:r>
-      <w:r>
-        <w:rPr>
-          <w:rFonts w:ascii="Times New Roman" w:hAnsi="Times New Roman"/>
-          <w:sz w:val="24"/>
-          <w:szCs w:val="24"/>
-          <w:lang w:val="en-US" w:eastAsia="zh-CN" w:bidi="ar-SA"/>
-        </w:rPr>
-        <w:t>W</w:t>
-      </w:r>
-      <w:r>
-        <w:rPr>
-          <w:rFonts w:ascii="Times New Roman" w:hAnsi="Times New Roman"/>
-          <w:sz w:val="24"/>
-          <w:szCs w:val="24"/>
-          <w:lang w:val="en-US" w:eastAsia="zh-CN" w:bidi="ar-SA"/>
-        </w:rPr>
-        <w:t xml:space="preserve">e </w:t>
-      </w:r>
-      <w:r>
-        <w:rPr>
-          <w:rFonts w:ascii="Times New Roman" w:hAnsi="Times New Roman"/>
-          <w:sz w:val="24"/>
-          <w:szCs w:val="24"/>
-          <w:lang w:val="en-US" w:eastAsia="zh-CN" w:bidi="ar-SA"/>
-        </w:rPr>
-        <w:t xml:space="preserve">create the initial population by randomly </w:t>
-      </w:r>
-      <w:r>
-        <w:rPr>
-          <w:rFonts w:ascii="Times New Roman" w:hAnsi="Times New Roman"/>
-          <w:sz w:val="24"/>
-          <w:szCs w:val="24"/>
-          <w:lang w:val="en-US" w:eastAsia="zh-CN" w:bidi="ar-SA"/>
-        </w:rPr>
-        <w:t>scatter</w:t>
-      </w:r>
-      <w:r>
-        <w:rPr>
-          <w:rFonts w:ascii="Times New Roman" w:hAnsi="Times New Roman"/>
-          <w:sz w:val="24"/>
-          <w:szCs w:val="24"/>
-          <w:lang w:val="en-US" w:eastAsia="zh-CN" w:bidi="ar-SA"/>
-        </w:rPr>
-        <w:t>ing</w:t>
-      </w:r>
-      <w:r>
-        <w:rPr>
-          <w:rFonts w:ascii="Times New Roman" w:hAnsi="Times New Roman"/>
-          <w:sz w:val="24"/>
-          <w:szCs w:val="24"/>
-          <w:lang w:val="en-US" w:eastAsia="zh-CN" w:bidi="ar-SA"/>
-        </w:rPr>
-        <w:t xml:space="preserve"> the nodes in three dimensions such that every node is initially within range of every other node. In a real life situation, given the upper and lower depth bounds, the goal would be to secure the </w:t>
-      </w:r>
-      <w:r>
-        <w:rPr>
-          <w:rFonts w:ascii="Times New Roman" w:hAnsi="Times New Roman"/>
-          <w:sz w:val="24"/>
-          <w:szCs w:val="24"/>
-          <w:lang w:val="en-US" w:eastAsia="zh-CN" w:bidi="ar-SA"/>
-        </w:rPr>
-        <w:t>disk-like</w:t>
-      </w:r>
-      <w:r>
-        <w:rPr>
-          <w:rFonts w:ascii="Times New Roman" w:hAnsi="Times New Roman"/>
-          <w:sz w:val="24"/>
-          <w:szCs w:val="24"/>
-          <w:lang w:val="en-US" w:eastAsia="zh-CN" w:bidi="ar-SA"/>
-        </w:rPr>
-        <w:t xml:space="preserve"> chunk in the slab of the water body. With each successive generation, the node arrangement is allowed to expand in the desired aspect ratio. For every individual, a convex hull is stretched over the point cloud formed by the nodes in three dimensional space to form a polyhedron. The volume of this polyhedron not only serves as the initial score for the individual prior to constraint checking, but its visualization can also be used to </w:t>
-      </w:r>
-      <w:r>
-        <w:rPr>
-          <w:rFonts w:ascii="Times New Roman" w:hAnsi="Times New Roman"/>
-          <w:sz w:val="24"/>
-          <w:szCs w:val="24"/>
-          <w:lang w:val="en-US" w:eastAsia="zh-CN" w:bidi="ar-SA"/>
-        </w:rPr>
-        <w:t>identify shadow zones as well as</w:t>
-      </w:r>
-      <w:r>
-        <w:rPr>
-          <w:rFonts w:ascii="Times New Roman" w:hAnsi="Times New Roman"/>
-          <w:sz w:val="24"/>
-          <w:szCs w:val="24"/>
-          <w:lang w:val="en-US" w:eastAsia="zh-CN" w:bidi="ar-SA"/>
-        </w:rPr>
-        <w:t xml:space="preserve"> highlight nodes surplus to requirements in achieving the given objective. </w:t>
-      </w:r>
-      <w:r>
-        <w:rPr>
-          <w:rFonts w:ascii="Times New Roman" w:hAnsi="Times New Roman"/>
-          <w:sz w:val="24"/>
-          <w:szCs w:val="24"/>
-          <w:lang w:val="en-US" w:eastAsia="zh-CN" w:bidi="ar-SA"/>
-        </w:rPr>
-        <w:t>Shadow zones can be born of holes in the facets of the polyhedron, or gaps in the edge coverage, which are a lot worse. To eliminate these gaps, every edge of every facet of the polyhedron is tested for overlap-accounted total edge coverage. As soon as the first violation of this constraint is found, the individual is rejected outright with a score of zero.</w:t>
+        <w:t xml:space="preserve">In our deployment strategy, we model a given set of sensor nodes as point sources with specified characteristics, and allow them to spread the spatial arrangement using a genetic algorithm. We create the initial population by randomly scattering the nodes in three dimensions such that every node is initially within range of every other node. In a real life situation, given the upper and lower depth bounds, the goal would be to secure the disk-like chunk in the slab of the water body. With each successive generation, the node arrangement is allowed to expand </w:t>
+      </w:r>
+      <w:r>
+        <w:rPr>
+          <w:rFonts w:ascii="Times New Roman" w:hAnsi="Times New Roman"/>
+          <w:sz w:val="24"/>
+          <w:szCs w:val="24"/>
+          <w:lang w:val="en-US" w:eastAsia="zh-CN" w:bidi="ar-SA"/>
+        </w:rPr>
+        <w:t>within these bounds</w:t>
+      </w:r>
+      <w:r>
+        <w:rPr>
+          <w:rFonts w:ascii="Times New Roman" w:hAnsi="Times New Roman"/>
+          <w:sz w:val="24"/>
+          <w:szCs w:val="24"/>
+          <w:lang w:val="en-US" w:eastAsia="zh-CN" w:bidi="ar-SA"/>
+        </w:rPr>
+        <w:t xml:space="preserve">. For every individual, a convex hull is stretched over the point cloud formed by the nodes in three dimensional space to form a polyhedron. The volume of this polyhedron not only serves as the initial score for the individual prior to constraint checking, but its visualization can also be used to identify shadow zones as well as highlight nodes surplus to requirements in achieving the given objective. Shadow zones can be born of holes in the facets of the polyhedron, or gaps in the edge coverage, which are a lot worse. To eliminate these gaps, every edge of every facet of the polyhedron is tested for overlap-accounted total edge coverage. As soon as the first violation of this constraint is found, the individual is rejected outright with a score of zero. Surplus nodes lie inside the polyhedron, and at best contribute to face coverage and alternate communication routes. </w:t>
+      </w:r>
+      <w:r>
+        <w:rPr>
+          <w:rFonts w:ascii="Times New Roman" w:hAnsi="Times New Roman"/>
+          <w:sz w:val="24"/>
+          <w:szCs w:val="24"/>
+          <w:lang w:val="en-US" w:eastAsia="zh-CN" w:bidi="ar-SA"/>
+        </w:rPr>
+        <w:t>A</w:t>
+      </w:r>
+      <w:r>
+        <w:rPr>
+          <w:rFonts w:ascii="Times New Roman" w:hAnsi="Times New Roman"/>
+          <w:sz w:val="24"/>
+          <w:szCs w:val="24"/>
+          <w:lang w:val="en-US" w:eastAsia="zh-CN" w:bidi="ar-SA"/>
+        </w:rPr>
+        <w:t xml:space="preserve"> suitable fraction of the score </w:t>
+      </w:r>
+      <w:r>
+        <w:rPr>
+          <w:rFonts w:ascii="Times New Roman" w:hAnsi="Times New Roman"/>
+          <w:sz w:val="24"/>
+          <w:szCs w:val="24"/>
+          <w:lang w:val="en-US" w:eastAsia="zh-CN" w:bidi="ar-SA"/>
+        </w:rPr>
+        <w:t>is</w:t>
+      </w:r>
+      <w:r>
+        <w:rPr>
+          <w:rFonts w:ascii="Times New Roman" w:hAnsi="Times New Roman"/>
+          <w:sz w:val="24"/>
+          <w:szCs w:val="24"/>
+          <w:lang w:val="en-US" w:eastAsia="zh-CN" w:bidi="ar-SA"/>
+        </w:rPr>
+        <w:t xml:space="preserve"> attributed to every node </w:t>
+      </w:r>
+      <w:r>
+        <w:rPr>
+          <w:rFonts w:ascii="Times New Roman" w:hAnsi="Times New Roman"/>
+          <w:sz w:val="24"/>
+          <w:szCs w:val="24"/>
+          <w:lang w:val="en-US" w:eastAsia="zh-CN" w:bidi="ar-SA"/>
+        </w:rPr>
+        <w:t>lying</w:t>
+      </w:r>
+      <w:r>
+        <w:rPr>
+          <w:rFonts w:ascii="Times New Roman" w:hAnsi="Times New Roman"/>
+          <w:sz w:val="24"/>
+          <w:szCs w:val="24"/>
+          <w:lang w:val="en-US" w:eastAsia="zh-CN" w:bidi="ar-SA"/>
+        </w:rPr>
+        <w:t xml:space="preserve"> on the convex hull, and </w:t>
+      </w:r>
+      <w:r>
+        <w:rPr>
+          <w:rFonts w:ascii="Times New Roman" w:hAnsi="Times New Roman"/>
+          <w:sz w:val="24"/>
+          <w:szCs w:val="24"/>
+          <w:lang w:val="en-US" w:eastAsia="zh-CN" w:bidi="ar-SA"/>
+        </w:rPr>
+        <w:t xml:space="preserve">is </w:t>
+      </w:r>
+      <w:r>
+        <w:rPr>
+          <w:rFonts w:ascii="Times New Roman" w:hAnsi="Times New Roman"/>
+          <w:sz w:val="24"/>
+          <w:szCs w:val="24"/>
+          <w:lang w:val="en-US" w:eastAsia="zh-CN" w:bidi="ar-SA"/>
+        </w:rPr>
+        <w:t xml:space="preserve">used </w:t>
+      </w:r>
+      <w:r>
+        <w:rPr>
+          <w:rFonts w:ascii="Times New Roman" w:hAnsi="Times New Roman"/>
+          <w:sz w:val="24"/>
+          <w:szCs w:val="24"/>
+          <w:lang w:val="en-US" w:eastAsia="zh-CN" w:bidi="ar-SA"/>
+        </w:rPr>
+        <w:t>as</w:t>
+      </w:r>
+      <w:r>
+        <w:rPr>
+          <w:rFonts w:ascii="Times New Roman" w:hAnsi="Times New Roman"/>
+          <w:sz w:val="24"/>
+          <w:szCs w:val="24"/>
+          <w:lang w:val="en-US" w:eastAsia="zh-CN" w:bidi="ar-SA"/>
+        </w:rPr>
+        <w:t xml:space="preserve"> the unit penalty score for every node that violates the specified bounds. </w:t>
+      </w:r>
+      <w:r>
+        <w:rPr>
+          <w:rFonts w:ascii="Times New Roman" w:hAnsi="Times New Roman"/>
+          <w:sz w:val="24"/>
+          <w:szCs w:val="24"/>
+          <w:lang w:val="en-US" w:eastAsia="zh-CN" w:bidi="ar-SA"/>
+        </w:rPr>
+        <w:t xml:space="preserve">In using this approach, nodes that lie within the convex hull, </w:t>
+      </w:r>
+      <w:r>
+        <w:rPr>
+          <w:rFonts w:ascii="Times New Roman" w:hAnsi="Times New Roman"/>
+          <w:sz w:val="24"/>
+          <w:szCs w:val="24"/>
+          <w:lang w:val="en-US" w:eastAsia="zh-CN" w:bidi="ar-SA"/>
+        </w:rPr>
+        <w:t xml:space="preserve">and thus </w:t>
+      </w:r>
+      <w:r>
+        <w:rPr>
+          <w:rFonts w:ascii="Times New Roman" w:hAnsi="Times New Roman"/>
+          <w:sz w:val="24"/>
+          <w:szCs w:val="24"/>
+          <w:lang w:val="en-US" w:eastAsia="zh-CN" w:bidi="ar-SA"/>
+        </w:rPr>
+        <w:t xml:space="preserve">do not contribute to the score </w:t>
+      </w:r>
+      <w:r>
+        <w:rPr>
+          <w:rFonts w:ascii="Times New Roman" w:hAnsi="Times New Roman"/>
+          <w:sz w:val="24"/>
+          <w:szCs w:val="24"/>
+          <w:lang w:val="en-US" w:eastAsia="zh-CN" w:bidi="ar-SA"/>
+        </w:rPr>
+        <w:t>of the individual,</w:t>
       </w:r>
       <w:r>
         <w:rPr>
@@ -3107,34 +3110,52 @@
           <w:szCs w:val="24"/>
           <w:lang w:val="en-US" w:eastAsia="zh-CN" w:bidi="ar-SA"/>
         </w:rPr>
-        <w:t>Surplus</w:t>
-      </w:r>
-      <w:r>
-        <w:rPr>
-          <w:rFonts w:ascii="Times New Roman" w:hAnsi="Times New Roman"/>
-          <w:sz w:val="24"/>
-          <w:szCs w:val="24"/>
-          <w:lang w:val="en-US" w:eastAsia="zh-CN" w:bidi="ar-SA"/>
-        </w:rPr>
-        <w:t xml:space="preserve"> nodes lie inside the polyhedron, and at best </w:t>
-      </w:r>
-      <w:r>
-        <w:rPr>
-          <w:rFonts w:ascii="Times New Roman" w:hAnsi="Times New Roman"/>
-          <w:sz w:val="24"/>
-          <w:szCs w:val="24"/>
-          <w:lang w:val="en-US" w:eastAsia="zh-CN" w:bidi="ar-SA"/>
-        </w:rPr>
-        <w:t xml:space="preserve">might possibly </w:t>
-      </w:r>
-      <w:r>
-        <w:rPr>
-          <w:rFonts w:ascii="Times New Roman" w:hAnsi="Times New Roman"/>
-          <w:sz w:val="24"/>
-          <w:szCs w:val="24"/>
-          <w:lang w:val="en-US" w:eastAsia="zh-CN" w:bidi="ar-SA"/>
-        </w:rPr>
-        <w:t>contribute to face coverage and alternate communication routes. In the case of the ultimate best-fit individual, a cost-benefit analysis of the solution might serve to decide the involvement of these nodes in the actual deployment.</w:t>
+        <w:t>increase the unit bounds violation pen</w:t>
+      </w:r>
+      <w:r>
+        <w:rPr>
+          <w:rFonts w:ascii="Times New Roman" w:hAnsi="Times New Roman"/>
+          <w:sz w:val="24"/>
+          <w:szCs w:val="24"/>
+          <w:lang w:val="en-US" w:eastAsia="zh-CN" w:bidi="ar-SA"/>
+        </w:rPr>
+        <w:t>a</w:t>
+      </w:r>
+      <w:r>
+        <w:rPr>
+          <w:rFonts w:ascii="Times New Roman" w:hAnsi="Times New Roman"/>
+          <w:sz w:val="24"/>
+          <w:szCs w:val="24"/>
+          <w:lang w:val="en-US" w:eastAsia="zh-CN" w:bidi="ar-SA"/>
+        </w:rPr>
+        <w:t>lty,</w:t>
+      </w:r>
+      <w:r>
+        <w:rPr>
+          <w:rFonts w:ascii="Times New Roman" w:hAnsi="Times New Roman"/>
+          <w:sz w:val="24"/>
+          <w:szCs w:val="24"/>
+          <w:lang w:val="en-US" w:eastAsia="zh-CN" w:bidi="ar-SA"/>
+        </w:rPr>
+        <w:t xml:space="preserve"> discouraging such </w:t>
+      </w:r>
+      <w:r>
+        <w:rPr>
+          <w:rFonts w:ascii="Times New Roman" w:hAnsi="Times New Roman"/>
+          <w:sz w:val="24"/>
+          <w:szCs w:val="24"/>
+          <w:lang w:val="en-US" w:eastAsia="zh-CN" w:bidi="ar-SA"/>
+        </w:rPr>
+        <w:t>arrangements</w:t>
+      </w:r>
+      <w:r>
+        <w:rPr>
+          <w:rFonts w:ascii="Times New Roman" w:hAnsi="Times New Roman"/>
+          <w:sz w:val="24"/>
+          <w:szCs w:val="24"/>
+          <w:lang w:val="en-US" w:eastAsia="zh-CN" w:bidi="ar-SA"/>
+        </w:rPr>
+        <w:t xml:space="preserve"> as a side effect. In the case of the ultimate best-fit individual, a cost-benefit analysis of the solution might serve to decide the involvement of these nodes in the actual deployment.</w:t>
       </w:r>
     </w:p>
     <w:p>
@@ -3240,16 +3261,10 @@
         </w:numPr>
         <w:spacing w:before="0" w:after="170"/>
         <w:jc w:val="center"/>
-        <w:rPr>
-          <w:sz w:val="24"/>
-          <w:szCs w:val="24"/>
-        </w:rPr>
-      </w:pPr>
-      <w:r>
-        <w:rPr>
-          <w:sz w:val="24"/>
-          <w:szCs w:val="24"/>
-        </w:rPr>
+        <w:rPr/>
+      </w:pPr>
+      <w:r>
+        <w:rPr/>
       </w:r>
       <m:oMath xmlns:m="http://schemas.openxmlformats.org/officeDocument/2006/math">
         <m:sSub>
@@ -3369,16 +3384,10 @@
         </w:numPr>
         <w:spacing w:before="0" w:after="170"/>
         <w:jc w:val="center"/>
-        <w:rPr>
-          <w:sz w:val="24"/>
-          <w:szCs w:val="24"/>
-        </w:rPr>
-      </w:pPr>
-      <w:r>
-        <w:rPr>
-          <w:sz w:val="24"/>
-          <w:szCs w:val="24"/>
-        </w:rPr>
+        <w:rPr/>
+      </w:pPr>
+      <w:r>
+        <w:rPr/>
       </w:r>
       <m:oMath xmlns:m="http://schemas.openxmlformats.org/officeDocument/2006/math">
         <m:sSub>
@@ -3504,16 +3513,10 @@
         <w:pStyle w:val="Normal"/>
         <w:spacing w:before="0" w:after="170"/>
         <w:jc w:val="center"/>
-        <w:rPr>
-          <w:sz w:val="24"/>
-          <w:szCs w:val="24"/>
-        </w:rPr>
-      </w:pPr>
-      <w:r>
-        <w:rPr>
-          <w:sz w:val="24"/>
-          <w:szCs w:val="24"/>
-        </w:rPr>
+        <w:rPr/>
+      </w:pPr>
+      <w:r>
+        <w:rPr/>
       </w:r>
       <m:oMath xmlns:m="http://schemas.openxmlformats.org/officeDocument/2006/math">
         <m:r>
@@ -4476,6 +4479,25 @@
       <w:rFonts w:cs="Symbol"/>
     </w:rPr>
   </w:style>
+  <w:style w:type="character" w:styleId="ListLabel26">
+    <w:name w:val="ListLabel 26"/>
+    <w:rPr>
+      <w:rFonts w:cs="Symbol"/>
+    </w:rPr>
+  </w:style>
+  <w:style w:type="character" w:styleId="ListLabel27">
+    <w:name w:val="ListLabel 27"/>
+    <w:rPr>
+      <w:sz w:val="20"/>
+      <w:szCs w:val="20"/>
+    </w:rPr>
+  </w:style>
+  <w:style w:type="character" w:styleId="ListLabel28">
+    <w:name w:val="ListLabel 28"/>
+    <w:rPr>
+      <w:rFonts w:cs="OpenSymbol"/>
+    </w:rPr>
+  </w:style>
   <w:style w:type="paragraph" w:styleId="Heading">
     <w:name w:val="Heading"/>
     <w:basedOn w:val="Normal"/>

</xml_diff>